<commit_message>
docs: minor grammar change
</commit_message>
<xml_diff>
--- a/Final Project Deliverables  (ROUGH_DRAFT).docx
+++ b/Final Project Deliverables  (ROUGH_DRAFT).docx
@@ -222,27 +222,7 @@
           <w:sz w:val="24"/>
           <w:szCs w:val="24"/>
         </w:rPr>
-        <w:t xml:space="preserve">Texts, </w:t>
-      </w:r>
-      <w:proofErr w:type="gramStart"/>
-      <w:r>
-        <w:rPr>
-          <w:rFonts w:ascii="Helvetica" w:eastAsia="Times New Roman" w:hAnsi="Helvetica" w:cs="Helvetica"/>
-          <w:color w:val="FF0000"/>
-          <w:sz w:val="24"/>
-          <w:szCs w:val="24"/>
-        </w:rPr>
-        <w:t>diagrams</w:t>
-      </w:r>
-      <w:proofErr w:type="gramEnd"/>
-      <w:r>
-        <w:rPr>
-          <w:rFonts w:ascii="Helvetica" w:eastAsia="Times New Roman" w:hAnsi="Helvetica" w:cs="Helvetica"/>
-          <w:color w:val="FF0000"/>
-          <w:sz w:val="24"/>
-          <w:szCs w:val="24"/>
-        </w:rPr>
-        <w:t xml:space="preserve"> or pictures would be all fine</w:t>
+        <w:t>Texts, diagrams or pictures would be all fine</w:t>
       </w:r>
     </w:p>
     <w:p>
@@ -306,71 +286,7 @@
           <w:sz w:val="24"/>
           <w:szCs w:val="24"/>
         </w:rPr>
-        <w:t xml:space="preserve"> implement anything that will tell the program that the object </w:t>
-      </w:r>
-      <w:r>
-        <w:rPr>
-          <w:rFonts w:ascii="Helvetica" w:eastAsia="Times New Roman" w:hAnsi="Helvetica" w:cs="Helvetica"/>
-          <w:sz w:val="24"/>
-          <w:szCs w:val="24"/>
-        </w:rPr>
-        <w:t>i</w:t>
-      </w:r>
-      <w:r>
-        <w:rPr>
-          <w:rFonts w:ascii="Helvetica" w:eastAsia="Times New Roman" w:hAnsi="Helvetica" w:cs="Helvetica"/>
-          <w:sz w:val="24"/>
-          <w:szCs w:val="24"/>
-        </w:rPr>
-        <w:t xml:space="preserve">n the </w:t>
-      </w:r>
-      <w:r>
-        <w:rPr>
-          <w:rFonts w:ascii="Helvetica" w:eastAsia="Times New Roman" w:hAnsi="Helvetica" w:cs="Helvetica"/>
-          <w:sz w:val="24"/>
-          <w:szCs w:val="24"/>
-        </w:rPr>
-        <w:t>footage</w:t>
-      </w:r>
-      <w:r>
-        <w:rPr>
-          <w:rFonts w:ascii="Helvetica" w:eastAsia="Times New Roman" w:hAnsi="Helvetica" w:cs="Helvetica"/>
-          <w:sz w:val="24"/>
-          <w:szCs w:val="24"/>
-        </w:rPr>
-        <w:t xml:space="preserve"> is a hand. In fact, any object can be used, and the program will identify this as a hand. A work around was implemented. A square box </w:t>
-      </w:r>
-      <w:r>
-        <w:rPr>
-          <w:rFonts w:ascii="Helvetica" w:eastAsia="Times New Roman" w:hAnsi="Helvetica" w:cs="Helvetica"/>
-          <w:sz w:val="24"/>
-          <w:szCs w:val="24"/>
-        </w:rPr>
-        <w:t>is</w:t>
-      </w:r>
-      <w:r>
-        <w:rPr>
-          <w:rFonts w:ascii="Helvetica" w:eastAsia="Times New Roman" w:hAnsi="Helvetica" w:cs="Helvetica"/>
-          <w:sz w:val="24"/>
-          <w:szCs w:val="24"/>
-        </w:rPr>
-        <w:t xml:space="preserve"> used and placed onto the </w:t>
-      </w:r>
-      <w:r>
-        <w:rPr>
-          <w:rFonts w:ascii="Helvetica" w:eastAsia="Times New Roman" w:hAnsi="Helvetica" w:cs="Helvetica"/>
-          <w:sz w:val="24"/>
-          <w:szCs w:val="24"/>
-        </w:rPr>
-        <w:t>screen</w:t>
-      </w:r>
-      <w:r>
-        <w:rPr>
-          <w:rFonts w:ascii="Helvetica" w:eastAsia="Times New Roman" w:hAnsi="Helvetica" w:cs="Helvetica"/>
-          <w:sz w:val="24"/>
-          <w:szCs w:val="24"/>
-        </w:rPr>
-        <w:t>. Anything inside of this box will be seen in the program as a hand. It is essentially up to the user to display a hand in this box.</w:t>
+        <w:t xml:space="preserve"> implement anything that will tell the program that the object in the footage is a hand. In fact, any object can be used, and the program will identify this as a hand. A work around was implemented. A square box is used and placed onto the screen. Anything inside of this box will be seen in the program as a hand. It is essentially up to the user to display a hand in this box.</w:t>
       </w:r>
     </w:p>
     <w:p>
@@ -664,7 +580,7 @@
           <w:sz w:val="24"/>
           <w:szCs w:val="24"/>
         </w:rPr>
-        <w:t xml:space="preserve"> During testing of we found that a backdrop that </w:t>
+        <w:t xml:space="preserve"> During testing we found that a backdrop that </w:t>
       </w:r>
       <w:r>
         <w:rPr>
@@ -752,7 +668,23 @@
           <w:sz w:val="24"/>
           <w:szCs w:val="24"/>
         </w:rPr>
-        <w:t>The original values to set the threshold seems to work well when the image has decent lighting. However, the original values can be set to different values if the original values don’t work for the user.</w:t>
+        <w:t>The original values to set the threshold seems to work well when the image has decent lighting. However, the</w:t>
+      </w:r>
+      <w:r>
+        <w:rPr>
+          <w:rFonts w:ascii="Helvetica" w:eastAsia="Times New Roman" w:hAnsi="Helvetica" w:cs="Helvetica"/>
+          <w:sz w:val="24"/>
+          <w:szCs w:val="24"/>
+        </w:rPr>
+        <w:t>y</w:t>
+      </w:r>
+      <w:r>
+        <w:rPr>
+          <w:rFonts w:ascii="Helvetica" w:eastAsia="Times New Roman" w:hAnsi="Helvetica" w:cs="Helvetica"/>
+          <w:sz w:val="24"/>
+          <w:szCs w:val="24"/>
+        </w:rPr>
+        <w:t xml:space="preserve"> can be set to different values if the original values don’t work for the user.</w:t>
       </w:r>
     </w:p>
     <w:p>
@@ -917,7 +849,39 @@
           <w:sz w:val="24"/>
           <w:szCs w:val="24"/>
         </w:rPr>
-        <w:t xml:space="preserve"> The main noise removal was a work around. If the binary image had multiple white blobs in it, it would form contour points around all white blobs. A function was used to only take the biggest white blob that had the largest set of contour points. This is leads to the assumption that the biggest white blob in the image is a hand.</w:t>
+        <w:t xml:space="preserve"> The main noise removal was a work around. If the binary image had multiple white blobs in it, it would form contour points around all white blobs. A function was used to only take the biggest white blob that had the largest set of contour points. </w:t>
+      </w:r>
+      <w:r>
+        <w:rPr>
+          <w:rFonts w:ascii="Helvetica" w:eastAsia="Times New Roman" w:hAnsi="Helvetica" w:cs="Helvetica"/>
+          <w:sz w:val="24"/>
+          <w:szCs w:val="24"/>
+        </w:rPr>
+        <w:t>However, t</w:t>
+      </w:r>
+      <w:r>
+        <w:rPr>
+          <w:rFonts w:ascii="Helvetica" w:eastAsia="Times New Roman" w:hAnsi="Helvetica" w:cs="Helvetica"/>
+          <w:sz w:val="24"/>
+          <w:szCs w:val="24"/>
+        </w:rPr>
+        <w:t xml:space="preserve">his leads to the assumption that the biggest white blob in the image is </w:t>
+      </w:r>
+      <w:r>
+        <w:rPr>
+          <w:rFonts w:ascii="Helvetica" w:eastAsia="Times New Roman" w:hAnsi="Helvetica" w:cs="Helvetica"/>
+          <w:sz w:val="24"/>
+          <w:szCs w:val="24"/>
+        </w:rPr>
+        <w:t>the</w:t>
+      </w:r>
+      <w:r>
+        <w:rPr>
+          <w:rFonts w:ascii="Helvetica" w:eastAsia="Times New Roman" w:hAnsi="Helvetica" w:cs="Helvetica"/>
+          <w:sz w:val="24"/>
+          <w:szCs w:val="24"/>
+        </w:rPr>
+        <w:t xml:space="preserve"> hand.</w:t>
       </w:r>
     </w:p>
     <w:p>
@@ -1051,7 +1015,23 @@
           <w:sz w:val="24"/>
           <w:szCs w:val="24"/>
         </w:rPr>
-        <w:t xml:space="preserve"> (i.e., one, two, three, four hand signs)</w:t>
+        <w:t xml:space="preserve"> (i.e., one, two, three,</w:t>
+      </w:r>
+      <w:r>
+        <w:rPr>
+          <w:rFonts w:ascii="Helvetica" w:eastAsia="Times New Roman" w:hAnsi="Helvetica" w:cs="Helvetica"/>
+          <w:sz w:val="24"/>
+          <w:szCs w:val="24"/>
+        </w:rPr>
+        <w:t xml:space="preserve"> or</w:t>
+      </w:r>
+      <w:r>
+        <w:rPr>
+          <w:rFonts w:ascii="Helvetica" w:eastAsia="Times New Roman" w:hAnsi="Helvetica" w:cs="Helvetica"/>
+          <w:sz w:val="24"/>
+          <w:szCs w:val="24"/>
+        </w:rPr>
+        <w:t xml:space="preserve"> four hand signs)</w:t>
       </w:r>
       <w:r>
         <w:rPr>
@@ -1195,18 +1175,16 @@
           <w:sz w:val="24"/>
           <w:szCs w:val="24"/>
         </w:rPr>
-        <w:t xml:space="preserve">. </w:t>
-      </w:r>
-      <w:proofErr w:type="gramStart"/>
-      <w:r>
-        <w:rPr>
-          <w:rFonts w:ascii="Helvetica" w:eastAsia="Times New Roman" w:hAnsi="Helvetica" w:cs="Helvetica"/>
-          <w:sz w:val="24"/>
-          <w:szCs w:val="24"/>
-        </w:rPr>
-        <w:t>So</w:t>
-      </w:r>
-      <w:proofErr w:type="gramEnd"/>
+        <w:t>. So</w:t>
+      </w:r>
+      <w:r>
+        <w:rPr>
+          <w:rFonts w:ascii="Helvetica" w:eastAsia="Times New Roman" w:hAnsi="Helvetica" w:cs="Helvetica"/>
+          <w:sz w:val="24"/>
+          <w:szCs w:val="24"/>
+        </w:rPr>
+        <w:t>,</w:t>
+      </w:r>
       <w:r>
         <w:rPr>
           <w:rFonts w:ascii="Helvetica" w:eastAsia="Times New Roman" w:hAnsi="Helvetica" w:cs="Helvetica"/>
@@ -1229,7 +1207,23 @@
           <w:sz w:val="24"/>
           <w:szCs w:val="24"/>
         </w:rPr>
-        <w:t>counted all the defects that were greater than this value.</w:t>
+        <w:t xml:space="preserve">counted all the defects that were greater than </w:t>
+      </w:r>
+      <w:r>
+        <w:rPr>
+          <w:rFonts w:ascii="Helvetica" w:eastAsia="Times New Roman" w:hAnsi="Helvetica" w:cs="Helvetica"/>
+          <w:sz w:val="24"/>
+          <w:szCs w:val="24"/>
+        </w:rPr>
+        <w:t>four digits long</w:t>
+      </w:r>
+      <w:r>
+        <w:rPr>
+          <w:rFonts w:ascii="Helvetica" w:eastAsia="Times New Roman" w:hAnsi="Helvetica" w:cs="Helvetica"/>
+          <w:sz w:val="24"/>
+          <w:szCs w:val="24"/>
+        </w:rPr>
+        <w:t>.</w:t>
       </w:r>
       <w:r>
         <w:rPr>
@@ -1253,7 +1247,39 @@
           <w:sz w:val="24"/>
           <w:szCs w:val="24"/>
         </w:rPr>
-        <w:t xml:space="preserve">. So, a white marker shows the user where the defects are when it is detected, and a green line in between fingers. This work around also doesn’t work well with the fifth finger, which is the pinkie. The fifth finger needs to form a defect with the palm of the hand in some situations </w:t>
+        <w:t xml:space="preserve">. So, a white marker </w:t>
+      </w:r>
+      <w:r>
+        <w:rPr>
+          <w:rFonts w:ascii="Helvetica" w:eastAsia="Times New Roman" w:hAnsi="Helvetica" w:cs="Helvetica"/>
+          <w:sz w:val="24"/>
+          <w:szCs w:val="24"/>
+        </w:rPr>
+        <w:t xml:space="preserve">and a green line </w:t>
+      </w:r>
+      <w:r>
+        <w:rPr>
+          <w:rFonts w:ascii="Helvetica" w:eastAsia="Times New Roman" w:hAnsi="Helvetica" w:cs="Helvetica"/>
+          <w:sz w:val="24"/>
+          <w:szCs w:val="24"/>
+        </w:rPr>
+        <w:t>shows the user where the defects are when it is detected</w:t>
+      </w:r>
+      <w:r>
+        <w:rPr>
+          <w:rFonts w:ascii="Helvetica" w:eastAsia="Times New Roman" w:hAnsi="Helvetica" w:cs="Helvetica"/>
+          <w:sz w:val="24"/>
+          <w:szCs w:val="24"/>
+        </w:rPr>
+        <w:t xml:space="preserve"> </w:t>
+      </w:r>
+      <w:r>
+        <w:rPr>
+          <w:rFonts w:ascii="Helvetica" w:eastAsia="Times New Roman" w:hAnsi="Helvetica" w:cs="Helvetica"/>
+          <w:sz w:val="24"/>
+          <w:szCs w:val="24"/>
+        </w:rPr>
+        <w:t xml:space="preserve">between fingers. This work around also doesn’t work well with the fifth finger, which is the pinkie. The fifth finger needs to form a defect with the palm of the hand in some situations </w:t>
       </w:r>
       <w:r>
         <w:rPr>
@@ -1672,27 +1698,7 @@
           <w:sz w:val="24"/>
           <w:szCs w:val="24"/>
         </w:rPr>
-        <w:t xml:space="preserve">Link to a 2-minute </w:t>
-      </w:r>
-      <w:proofErr w:type="spellStart"/>
-      <w:r>
-        <w:rPr>
-          <w:rFonts w:ascii="Helvetica" w:eastAsia="Times New Roman" w:hAnsi="Helvetica" w:cs="Helvetica"/>
-          <w:color w:val="FF0000"/>
-          <w:sz w:val="24"/>
-          <w:szCs w:val="24"/>
-        </w:rPr>
-        <w:t>Youtube</w:t>
-      </w:r>
-      <w:proofErr w:type="spellEnd"/>
-      <w:r>
-        <w:rPr>
-          <w:rFonts w:ascii="Helvetica" w:eastAsia="Times New Roman" w:hAnsi="Helvetica" w:cs="Helvetica"/>
-          <w:color w:val="FF0000"/>
-          <w:sz w:val="24"/>
-          <w:szCs w:val="24"/>
-        </w:rPr>
-        <w:t xml:space="preserve"> video</w:t>
+        <w:t>Link to a 2-minute Youtube video</w:t>
       </w:r>
     </w:p>
     <w:p>
@@ -1936,15 +1942,63 @@
           <w:sz w:val="24"/>
           <w:szCs w:val="24"/>
         </w:rPr>
-        <w:t>To use the yellow box must be placed</w:t>
-      </w:r>
-      <w:r>
-        <w:rPr>
-          <w:rFonts w:ascii="Helvetica" w:eastAsia="Times New Roman" w:hAnsi="Helvetica" w:cs="Helvetica"/>
-          <w:sz w:val="24"/>
-          <w:szCs w:val="24"/>
-        </w:rPr>
-        <w:t xml:space="preserve"> on a bright background. For instance, a white wall or bright backdrop. The lighting inside this yellow box must be good otherwise the user will notice noise in the binary image.</w:t>
+        <w:t>To use</w:t>
+      </w:r>
+      <w:r>
+        <w:rPr>
+          <w:rFonts w:ascii="Helvetica" w:eastAsia="Times New Roman" w:hAnsi="Helvetica" w:cs="Helvetica"/>
+          <w:sz w:val="24"/>
+          <w:szCs w:val="24"/>
+        </w:rPr>
+        <w:t>,</w:t>
+      </w:r>
+      <w:r>
+        <w:rPr>
+          <w:rFonts w:ascii="Helvetica" w:eastAsia="Times New Roman" w:hAnsi="Helvetica" w:cs="Helvetica"/>
+          <w:sz w:val="24"/>
+          <w:szCs w:val="24"/>
+        </w:rPr>
+        <w:t xml:space="preserve"> the yellow box must be placed</w:t>
+      </w:r>
+      <w:r>
+        <w:rPr>
+          <w:rFonts w:ascii="Helvetica" w:eastAsia="Times New Roman" w:hAnsi="Helvetica" w:cs="Helvetica"/>
+          <w:sz w:val="24"/>
+          <w:szCs w:val="24"/>
+        </w:rPr>
+        <w:t xml:space="preserve"> on a bright background. For instance, a white wall or bright backdrop. The lighting inside this yellow box must be </w:t>
+      </w:r>
+      <w:r>
+        <w:rPr>
+          <w:rFonts w:ascii="Helvetica" w:eastAsia="Times New Roman" w:hAnsi="Helvetica" w:cs="Helvetica"/>
+          <w:sz w:val="24"/>
+          <w:szCs w:val="24"/>
+        </w:rPr>
+        <w:t>decent</w:t>
+      </w:r>
+      <w:r>
+        <w:rPr>
+          <w:rFonts w:ascii="Helvetica" w:eastAsia="Times New Roman" w:hAnsi="Helvetica" w:cs="Helvetica"/>
+          <w:sz w:val="24"/>
+          <w:szCs w:val="24"/>
+        </w:rPr>
+        <w:t xml:space="preserve"> otherwise the user </w:t>
+      </w:r>
+      <w:r>
+        <w:rPr>
+          <w:rFonts w:ascii="Helvetica" w:eastAsia="Times New Roman" w:hAnsi="Helvetica" w:cs="Helvetica"/>
+          <w:sz w:val="24"/>
+          <w:szCs w:val="24"/>
+        </w:rPr>
+        <w:t>may</w:t>
+      </w:r>
+      <w:r>
+        <w:rPr>
+          <w:rFonts w:ascii="Helvetica" w:eastAsia="Times New Roman" w:hAnsi="Helvetica" w:cs="Helvetica"/>
+          <w:sz w:val="24"/>
+          <w:szCs w:val="24"/>
+        </w:rPr>
+        <w:t xml:space="preserve"> notice noise in the binary image.</w:t>
       </w:r>
     </w:p>
     <w:p>
@@ -1992,15 +2046,63 @@
           <w:sz w:val="24"/>
           <w:szCs w:val="24"/>
         </w:rPr>
-        <w:t>The Trackbar has values set that were good at the time of the program’s inception. Th</w:t>
-      </w:r>
-      <w:r>
-        <w:rPr>
-          <w:rFonts w:ascii="Helvetica" w:eastAsia="Times New Roman" w:hAnsi="Helvetica" w:cs="Helvetica"/>
-          <w:sz w:val="24"/>
-          <w:szCs w:val="24"/>
-        </w:rPr>
-        <w:t xml:space="preserve">e values are a range with Lower and Upper boundaries. The range of pixels are [0,255] for a grayscale image. For example, if the “Lower” slider is placed at 0 and the “Upper” slider is placed at 135, then only the values in the following range are allowed to be white in the binary image. </w:t>
+        <w:t xml:space="preserve">The Trackbar has values set that were </w:t>
+      </w:r>
+      <w:r>
+        <w:rPr>
+          <w:rFonts w:ascii="Helvetica" w:eastAsia="Times New Roman" w:hAnsi="Helvetica" w:cs="Helvetica"/>
+          <w:sz w:val="24"/>
+          <w:szCs w:val="24"/>
+        </w:rPr>
+        <w:t>performed well</w:t>
+      </w:r>
+      <w:r>
+        <w:rPr>
+          <w:rFonts w:ascii="Helvetica" w:eastAsia="Times New Roman" w:hAnsi="Helvetica" w:cs="Helvetica"/>
+          <w:sz w:val="24"/>
+          <w:szCs w:val="24"/>
+        </w:rPr>
+        <w:t xml:space="preserve"> at the time of the program’s inception. Th</w:t>
+      </w:r>
+      <w:r>
+        <w:rPr>
+          <w:rFonts w:ascii="Helvetica" w:eastAsia="Times New Roman" w:hAnsi="Helvetica" w:cs="Helvetica"/>
+          <w:sz w:val="24"/>
+          <w:szCs w:val="24"/>
+        </w:rPr>
+        <w:t xml:space="preserve">e values are a range with </w:t>
+      </w:r>
+      <w:r>
+        <w:rPr>
+          <w:rFonts w:ascii="Helvetica" w:eastAsia="Times New Roman" w:hAnsi="Helvetica" w:cs="Helvetica"/>
+          <w:sz w:val="24"/>
+          <w:szCs w:val="24"/>
+        </w:rPr>
+        <w:t>l</w:t>
+      </w:r>
+      <w:r>
+        <w:rPr>
+          <w:rFonts w:ascii="Helvetica" w:eastAsia="Times New Roman" w:hAnsi="Helvetica" w:cs="Helvetica"/>
+          <w:sz w:val="24"/>
+          <w:szCs w:val="24"/>
+        </w:rPr>
+        <w:t xml:space="preserve">ower and </w:t>
+      </w:r>
+      <w:r>
+        <w:rPr>
+          <w:rFonts w:ascii="Helvetica" w:eastAsia="Times New Roman" w:hAnsi="Helvetica" w:cs="Helvetica"/>
+          <w:sz w:val="24"/>
+          <w:szCs w:val="24"/>
+        </w:rPr>
+        <w:t>u</w:t>
+      </w:r>
+      <w:r>
+        <w:rPr>
+          <w:rFonts w:ascii="Helvetica" w:eastAsia="Times New Roman" w:hAnsi="Helvetica" w:cs="Helvetica"/>
+          <w:sz w:val="24"/>
+          <w:szCs w:val="24"/>
+        </w:rPr>
+        <w:t xml:space="preserve">pper boundaries. The range of pixels are [0,255] for a grayscale image. For example, if the “Lower” slider is placed at 0 and the “Upper” slider is placed at 135, then only the values in the following range are allowed to be white in the binary image. </w:t>
       </w:r>
     </w:p>
     <w:p>
@@ -2162,7 +2264,23 @@
           <w:sz w:val="24"/>
           <w:szCs w:val="24"/>
         </w:rPr>
-        <w:t>To end the program, simple press the key ‘q’ to end and close all windows in the program.</w:t>
+        <w:t>To end the program, simpl</w:t>
+      </w:r>
+      <w:r>
+        <w:rPr>
+          <w:rFonts w:ascii="Helvetica" w:eastAsia="Times New Roman" w:hAnsi="Helvetica" w:cs="Helvetica"/>
+          <w:sz w:val="24"/>
+          <w:szCs w:val="24"/>
+        </w:rPr>
+        <w:t>y</w:t>
+      </w:r>
+      <w:r>
+        <w:rPr>
+          <w:rFonts w:ascii="Helvetica" w:eastAsia="Times New Roman" w:hAnsi="Helvetica" w:cs="Helvetica"/>
+          <w:sz w:val="24"/>
+          <w:szCs w:val="24"/>
+        </w:rPr>
+        <w:t xml:space="preserve"> press the key ‘q’ to end and close all windows in the program.</w:t>
       </w:r>
     </w:p>
     <w:p/>

</xml_diff>

<commit_message>
Docs: fix logical explanation
</commit_message>
<xml_diff>
--- a/Final Project Deliverables  (ROUGH_DRAFT).docx
+++ b/Final Project Deliverables  (ROUGH_DRAFT).docx
@@ -100,35 +100,7 @@
           <w:sz w:val="24"/>
           <w:szCs w:val="24"/>
         </w:rPr>
-        <w:t xml:space="preserve">The prototype will count the number of fingers displayed in a region of the camera to perform functions for a </w:t>
-      </w:r>
-      <w:proofErr w:type="spellStart"/>
-      <w:proofErr w:type="gramStart"/>
-      <w:r>
-        <w:rPr>
-          <w:rFonts w:ascii="Helvetica" w:eastAsia="Times New Roman" w:hAnsi="Helvetica" w:cs="Helvetica"/>
-          <w:sz w:val="24"/>
-          <w:szCs w:val="24"/>
-        </w:rPr>
-        <w:t>mediafile</w:t>
-      </w:r>
-      <w:proofErr w:type="spellEnd"/>
-      <w:r>
-        <w:rPr>
-          <w:rFonts w:ascii="Helvetica" w:eastAsia="Times New Roman" w:hAnsi="Helvetica" w:cs="Helvetica"/>
-          <w:sz w:val="24"/>
-          <w:szCs w:val="24"/>
-        </w:rPr>
-        <w:t>(</w:t>
-      </w:r>
-      <w:proofErr w:type="gramEnd"/>
-      <w:r>
-        <w:rPr>
-          <w:rFonts w:ascii="Helvetica" w:eastAsia="Times New Roman" w:hAnsi="Helvetica" w:cs="Helvetica"/>
-          <w:sz w:val="24"/>
-          <w:szCs w:val="24"/>
-        </w:rPr>
-        <w:t>i.e., playing video).</w:t>
+        <w:t>The prototype will count the number of fingers displayed in a region of the camera to perform functions for a mediafile(i.e., playing video).</w:t>
       </w:r>
     </w:p>
     <w:p>
@@ -370,27 +342,7 @@
           <w:sz w:val="24"/>
           <w:szCs w:val="24"/>
         </w:rPr>
-        <w:t xml:space="preserve">Texts, </w:t>
-      </w:r>
-      <w:proofErr w:type="gramStart"/>
-      <w:r>
-        <w:rPr>
-          <w:rFonts w:ascii="Helvetica" w:eastAsia="Times New Roman" w:hAnsi="Helvetica" w:cs="Helvetica"/>
-          <w:color w:val="FF0000"/>
-          <w:sz w:val="24"/>
-          <w:szCs w:val="24"/>
-        </w:rPr>
-        <w:t>diagrams</w:t>
-      </w:r>
-      <w:proofErr w:type="gramEnd"/>
-      <w:r>
-        <w:rPr>
-          <w:rFonts w:ascii="Helvetica" w:eastAsia="Times New Roman" w:hAnsi="Helvetica" w:cs="Helvetica"/>
-          <w:color w:val="FF0000"/>
-          <w:sz w:val="24"/>
-          <w:szCs w:val="24"/>
-        </w:rPr>
-        <w:t xml:space="preserve"> or pictures would be all fine</w:t>
+        <w:t>Texts, diagrams or pictures would be all fine</w:t>
       </w:r>
     </w:p>
     <w:p>
@@ -1889,27 +1841,7 @@
           <w:sz w:val="24"/>
           <w:szCs w:val="24"/>
         </w:rPr>
-        <w:t xml:space="preserve">Link to a 2-minute </w:t>
-      </w:r>
-      <w:proofErr w:type="spellStart"/>
-      <w:r>
-        <w:rPr>
-          <w:rFonts w:ascii="Helvetica" w:eastAsia="Times New Roman" w:hAnsi="Helvetica" w:cs="Helvetica"/>
-          <w:color w:val="FF0000"/>
-          <w:sz w:val="24"/>
-          <w:szCs w:val="24"/>
-        </w:rPr>
-        <w:t>Youtube</w:t>
-      </w:r>
-      <w:proofErr w:type="spellEnd"/>
-      <w:r>
-        <w:rPr>
-          <w:rFonts w:ascii="Helvetica" w:eastAsia="Times New Roman" w:hAnsi="Helvetica" w:cs="Helvetica"/>
-          <w:color w:val="FF0000"/>
-          <w:sz w:val="24"/>
-          <w:szCs w:val="24"/>
-        </w:rPr>
-        <w:t xml:space="preserve"> video</w:t>
+        <w:t>Link to a 2-minute Youtube video</w:t>
       </w:r>
     </w:p>
     <w:p>
@@ -2338,7 +2270,23 @@
             <w:sz w:val="24"/>
             <w:szCs w:val="24"/>
           </w:rPr>
-          <m:t xml:space="preserve">0≤x≥135 , where x is a pixel value. </m:t>
+          <m:t>0≤x</m:t>
+        </m:r>
+        <m:r>
+          <w:rPr>
+            <w:rFonts w:ascii="Cambria Math" w:eastAsia="Times New Roman" w:hAnsi="Cambria Math" w:cs="Helvetica"/>
+            <w:sz w:val="24"/>
+            <w:szCs w:val="24"/>
+          </w:rPr>
+          <m:t>≤</m:t>
+        </m:r>
+        <m:r>
+          <w:rPr>
+            <w:rFonts w:ascii="Cambria Math" w:eastAsia="Times New Roman" w:hAnsi="Cambria Math" w:cs="Helvetica"/>
+            <w:sz w:val="24"/>
+            <w:szCs w:val="24"/>
+          </w:rPr>
+          <m:t xml:space="preserve">135 , where x is a pixel value. </m:t>
         </m:r>
       </m:oMath>
     </w:p>

</xml_diff>